<commit_message>
Adding Week1 Assignment, Adding Week2 Research
</commit_message>
<xml_diff>
--- a/Week-01-CLI_Source_Control_and_Variables/Week-01-Coding-Assignment.docx
+++ b/Week-01-CLI_Source_Control_and_Variables/Week-01-Coding-Assignment.docx
@@ -4,25 +4,106 @@
   <w:body>
     <w:p>
       <w:pPr>
+        <w:pStyle w:val="NormalWeb"/>
+      </w:pPr>
+      <w:r>
+        <w:rPr>
+          <w:b/>
+        </w:rPr>
+        <w:t>Create or update your LinkedIn profile. Provide a screenshot of your profile page in a PDF submission.</w:t>
+      </w:r>
+      <w:r>
+        <w:rPr>
+          <w:b/>
+        </w:rPr>
+        <w:br/>
+      </w:r>
+      <w:r>
+        <w:rPr>
+          <w:noProof/>
+        </w:rPr>
+        <w:drawing>
+          <wp:inline distT="0" distB="0" distL="0" distR="0">
+            <wp:extent cx="5943600" cy="5287488"/>
+            <wp:effectExtent l="19050" t="0" r="0" b="0"/>
+            <wp:docPr id="4" name="Picture 4"/>
+            <wp:cNvGraphicFramePr>
+              <a:graphicFrameLocks xmlns:a="http://schemas.openxmlformats.org/drawingml/2006/main" noChangeAspect="1"/>
+            </wp:cNvGraphicFramePr>
+            <a:graphic xmlns:a="http://schemas.openxmlformats.org/drawingml/2006/main">
+              <a:graphicData uri="http://schemas.openxmlformats.org/drawingml/2006/picture">
+                <pic:pic xmlns:pic="http://schemas.openxmlformats.org/drawingml/2006/picture">
+                  <pic:nvPicPr>
+                    <pic:cNvPr id="0" name="Picture 4"/>
+                    <pic:cNvPicPr>
+                      <a:picLocks noChangeAspect="1" noChangeArrowheads="1"/>
+                    </pic:cNvPicPr>
+                  </pic:nvPicPr>
+                  <pic:blipFill>
+                    <a:blip r:embed="rId8"/>
+                    <a:srcRect/>
+                    <a:stretch>
+                      <a:fillRect/>
+                    </a:stretch>
+                  </pic:blipFill>
+                  <pic:spPr bwMode="auto">
+                    <a:xfrm>
+                      <a:off x="0" y="0"/>
+                      <a:ext cx="5943600" cy="5287488"/>
+                    </a:xfrm>
+                    <a:prstGeom prst="rect">
+                      <a:avLst/>
+                    </a:prstGeom>
+                    <a:noFill/>
+                    <a:ln w="9525">
+                      <a:noFill/>
+                      <a:miter lim="800000"/>
+                      <a:headEnd/>
+                      <a:tailEnd/>
+                    </a:ln>
+                  </pic:spPr>
+                </pic:pic>
+              </a:graphicData>
+            </a:graphic>
+          </wp:inline>
+        </w:drawing>
+      </w:r>
+      <w:r>
+        <w:br/>
+      </w:r>
+      <w:r>
+        <w:br/>
+      </w:r>
+      <w:r>
+        <w:rPr>
+          <w:b/>
+        </w:rPr>
+        <w:t>URL to GitHub Repository:</w:t>
+      </w:r>
+      <w:r>
+        <w:rPr>
+          <w:b/>
+        </w:rPr>
+        <w:br/>
+      </w:r>
+      <w:hyperlink r:id="rId9" w:history="1">
+        <w:r>
+          <w:rPr>
+            <w:rStyle w:val="Hyperlink"/>
+          </w:rPr>
+          <w:t>https://github.com/tisaconundrum2/promineotech/tree/main/Week-01-CLI_Source_Control_and_Variables</w:t>
+        </w:r>
+      </w:hyperlink>
+    </w:p>
+    <w:p>
+      <w:r>
         <w:rPr>
           <w:rFonts w:cs="Times New Roman"/>
           <w:b/>
           <w:szCs w:val="24"/>
         </w:rPr>
-      </w:pPr>
-      <w:r>
-        <w:rPr>
-          <w:rFonts w:cs="Times New Roman"/>
-          <w:szCs w:val="24"/>
-        </w:rPr>
-        <w:br/>
-      </w:r>
-      <w:r>
-        <w:rPr>
-          <w:rFonts w:cs="Times New Roman"/>
-          <w:szCs w:val="24"/>
-        </w:rPr>
-        <w:br/>
+        <w:lastRenderedPageBreak/>
+        <w:t>URL to Your Coding Assignment Video:</w:t>
       </w:r>
       <w:r>
         <w:rPr>
@@ -30,38 +111,16 @@
           <w:b/>
           <w:szCs w:val="24"/>
         </w:rPr>
-        <w:t>URL to GitHub Repository:</w:t>
-      </w:r>
-    </w:p>
-    <w:p>
-      <w:r>
-        <w:t>https://github.com/tisaconundrum2/promineotech</w:t>
-      </w:r>
-    </w:p>
-    <w:p>
-      <w:pPr>
-        <w:rPr>
-          <w:rFonts w:cs="Times New Roman"/>
-          <w:b/>
-          <w:szCs w:val="24"/>
-        </w:rPr>
-      </w:pPr>
-      <w:r>
-        <w:rPr>
-          <w:rFonts w:cs="Times New Roman"/>
-          <w:b/>
-          <w:szCs w:val="24"/>
-        </w:rPr>
-        <w:t>URL to Your Coding Assignment Video:</w:t>
-      </w:r>
-      <w:r>
-        <w:rPr>
-          <w:rFonts w:cs="Times New Roman"/>
-          <w:b/>
-          <w:szCs w:val="24"/>
-        </w:rPr>
         <w:br/>
       </w:r>
+      <w:hyperlink r:id="rId10" w:history="1">
+        <w:r>
+          <w:rPr>
+            <w:rStyle w:val="Hyperlink"/>
+          </w:rPr>
+          <w:t>https://youtu.be/Q3JI2Sa5F5Y</w:t>
+        </w:r>
+      </w:hyperlink>
     </w:p>
     <w:p>
       <w:pPr>
@@ -332,7 +391,7 @@
         </w:rPr>
         <w:br/>
       </w:r>
-      <w:hyperlink r:id="rId8" w:history="1">
+      <w:hyperlink r:id="rId11" w:history="1">
         <w:r>
           <w:rPr>
             <w:rStyle w:val="Hyperlink"/>
@@ -548,7 +607,7 @@
           <w:szCs w:val="24"/>
         </w:rPr>
       </w:pPr>
-      <w:hyperlink r:id="rId9" w:history="1">
+      <w:hyperlink r:id="rId12" w:history="1">
         <w:r>
           <w:rPr>
             <w:rStyle w:val="Hyperlink"/>
@@ -613,6 +672,67 @@
     <w:p>
       <w:pPr>
         <w:rPr>
+          <w:rFonts w:eastAsia="Times New Roman" w:cs="Times New Roman"/>
+          <w:szCs w:val="24"/>
+        </w:rPr>
+      </w:pPr>
+      <w:r>
+        <w:rPr>
+          <w:rFonts w:eastAsia="Times New Roman" w:cs="Times New Roman"/>
+          <w:noProof/>
+          <w:szCs w:val="24"/>
+        </w:rPr>
+        <w:lastRenderedPageBreak/>
+        <w:drawing>
+          <wp:inline distT="0" distB="0" distL="0" distR="0">
+            <wp:extent cx="5943600" cy="6407253"/>
+            <wp:effectExtent l="19050" t="0" r="0" b="0"/>
+            <wp:docPr id="2" name="Picture 1"/>
+            <wp:cNvGraphicFramePr>
+              <a:graphicFrameLocks xmlns:a="http://schemas.openxmlformats.org/drawingml/2006/main" noChangeAspect="1"/>
+            </wp:cNvGraphicFramePr>
+            <a:graphic xmlns:a="http://schemas.openxmlformats.org/drawingml/2006/main">
+              <a:graphicData uri="http://schemas.openxmlformats.org/drawingml/2006/picture">
+                <pic:pic xmlns:pic="http://schemas.openxmlformats.org/drawingml/2006/picture">
+                  <pic:nvPicPr>
+                    <pic:cNvPr id="0" name="Picture 1"/>
+                    <pic:cNvPicPr>
+                      <a:picLocks noChangeAspect="1" noChangeArrowheads="1"/>
+                    </pic:cNvPicPr>
+                  </pic:nvPicPr>
+                  <pic:blipFill>
+                    <a:blip r:embed="rId13"/>
+                    <a:srcRect/>
+                    <a:stretch>
+                      <a:fillRect/>
+                    </a:stretch>
+                  </pic:blipFill>
+                  <pic:spPr bwMode="auto">
+                    <a:xfrm>
+                      <a:off x="0" y="0"/>
+                      <a:ext cx="5943600" cy="6407253"/>
+                    </a:xfrm>
+                    <a:prstGeom prst="rect">
+                      <a:avLst/>
+                    </a:prstGeom>
+                    <a:noFill/>
+                    <a:ln w="9525">
+                      <a:noFill/>
+                      <a:miter lim="800000"/>
+                      <a:headEnd/>
+                      <a:tailEnd/>
+                    </a:ln>
+                  </pic:spPr>
+                </pic:pic>
+              </a:graphicData>
+            </a:graphic>
+          </wp:inline>
+        </w:drawing>
+      </w:r>
+    </w:p>
+    <w:p>
+      <w:pPr>
+        <w:rPr>
           <w:b/>
           <w:szCs w:val="24"/>
         </w:rPr>
@@ -622,7 +742,6 @@
           <w:b/>
           <w:szCs w:val="24"/>
         </w:rPr>
-        <w:lastRenderedPageBreak/>
         <w:br/>
         <w:t>Video Steps:</w:t>
       </w:r>
@@ -644,6 +763,7 @@
           <w:bCs/>
           <w:szCs w:val="24"/>
         </w:rPr>
+        <w:lastRenderedPageBreak/>
         <w:t xml:space="preserve">Create a video, up to five minutes max, showing and explaining how your project works with an emphasis on the portions you contributed. </w:t>
       </w:r>
     </w:p>
@@ -846,8 +966,8 @@
       </w:pPr>
     </w:p>
     <w:sectPr>
-      <w:headerReference w:type="default" r:id="rId10"/>
-      <w:footerReference w:type="default" r:id="rId11"/>
+      <w:headerReference w:type="default" r:id="rId14"/>
+      <w:footerReference w:type="default" r:id="rId15"/>
       <w:pgSz w:w="12240" w:h="15840"/>
       <w:pgMar w:top="1440" w:right="1440" w:bottom="1440" w:left="1440" w:header="720" w:footer="720" w:gutter="0"/>
       <w:cols w:space="720"/>
@@ -925,7 +1045,7 @@
             <w:bCs/>
             <w:noProof/>
           </w:rPr>
-          <w:t>1</w:t>
+          <w:t>4</w:t>
         </w:r>
         <w:r>
           <w:rPr>
@@ -2661,6 +2781,20 @@
       <w:rFonts w:ascii="Tahoma" w:hAnsi="Tahoma" w:cs="Tahoma"/>
       <w:sz w:val="16"/>
       <w:szCs w:val="16"/>
+    </w:rPr>
+  </w:style>
+  <w:style w:type="paragraph" w:styleId="NormalWeb">
+    <w:name w:val="Normal (Web)"/>
+    <w:basedOn w:val="Normal"/>
+    <w:uiPriority w:val="99"/>
+    <w:unhideWhenUsed/>
+    <w:rsid w:val="00A93F8E"/>
+    <w:pPr>
+      <w:spacing w:before="100" w:beforeAutospacing="1" w:after="100" w:afterAutospacing="1" w:line="240" w:lineRule="auto"/>
+    </w:pPr>
+    <w:rPr>
+      <w:rFonts w:eastAsia="Times New Roman" w:cs="Times New Roman"/>
+      <w:szCs w:val="24"/>
     </w:rPr>
   </w:style>
 </w:styles>
@@ -2966,7 +3100,7 @@
 </file>
 
 <file path=customXml/itemProps1.xml><?xml version="1.0" encoding="utf-8"?>
-<ds:datastoreItem xmlns:ds="http://schemas.openxmlformats.org/officeDocument/2006/customXml" ds:itemID="{A469C191-AF22-4A89-8605-9F4A4E5ED17F}">
+<ds:datastoreItem xmlns:ds="http://schemas.openxmlformats.org/officeDocument/2006/customXml" ds:itemID="{AE39A1E0-5762-4994-911D-5D9DDE2BD034}">
   <ds:schemaRefs>
     <ds:schemaRef ds:uri="http://schemas.openxmlformats.org/officeDocument/2006/bibliography"/>
   </ds:schemaRefs>

</xml_diff>